<commit_message>
petite modification + ajout document
</commit_message>
<xml_diff>
--- a/document/Les 10 recommandations.docx
+++ b/document/Les 10 recommandations.docx
@@ -77,9 +77,6 @@
       <w:r>
         <w:t xml:space="preserve"> </w:t>
       </w:r>
-      <w:r>
-        <w:t>-ok</w:t>
-      </w:r>
     </w:p>
     <w:p>
       <w:pPr>
@@ -100,9 +97,6 @@
       <w:r>
         <w:t xml:space="preserve">&gt; </w:t>
       </w:r>
-      <w:r>
-        <w:t>-ok</w:t>
-      </w:r>
     </w:p>
     <w:p>
       <w:pPr>
@@ -118,9 +112,6 @@
       <w:r>
         <w:t xml:space="preserve"> </w:t>
       </w:r>
-      <w:r>
-        <w:t>-ok</w:t>
-      </w:r>
     </w:p>
     <w:p>
       <w:pPr>
@@ -136,9 +127,6 @@
       <w:r>
         <w:t xml:space="preserve"> </w:t>
       </w:r>
-      <w:r>
-        <w:t>-ok</w:t>
-      </w:r>
     </w:p>
     <w:p>
       <w:pPr>
@@ -168,9 +156,6 @@
       <w:r>
         <w:t xml:space="preserve"> </w:t>
       </w:r>
-      <w:r>
-        <w:t>-ok</w:t>
-      </w:r>
     </w:p>
     <w:p>
       <w:pPr>
@@ -200,9 +185,6 @@
       <w:r>
         <w:t xml:space="preserve"> </w:t>
       </w:r>
-      <w:r>
-        <w:t>-ok</w:t>
-      </w:r>
     </w:p>
     <w:p>
       <w:pPr>
@@ -218,9 +200,6 @@
       <w:r>
         <w:t xml:space="preserve"> </w:t>
       </w:r>
-      <w:r>
-        <w:t>-ok</w:t>
-      </w:r>
     </w:p>
     <w:p>
       <w:pPr>
@@ -242,9 +221,6 @@
       <w:r>
         <w:t xml:space="preserve"> </w:t>
       </w:r>
-      <w:r>
-        <w:t>-ok</w:t>
-      </w:r>
     </w:p>
     <w:p>
       <w:pPr>
@@ -285,12 +261,6 @@
           <w:color w:val="7030A0"/>
         </w:rPr>
         <w:t xml:space="preserve"> </w:t>
-      </w:r>
-      <w:r>
-        <w:rPr>
-          <w:color w:val="7030A0"/>
-        </w:rPr>
-        <w:t>-ok</w:t>
       </w:r>
     </w:p>
     <w:sectPr>

</xml_diff>